<commit_message>
Cleaning the dataset from papers that are not relevant to the domain
</commit_message>
<xml_diff>
--- a/Project Roadmap.docx
+++ b/Project Roadmap.docx
@@ -6,6 +6,7 @@
       <w:pPr>
         <w:pStyle w:val="Heading1"/>
         <w:rPr>
+          <w:rFonts w:hint="eastAsia"/>
           <w:lang w:val="en-GB"/>
         </w:rPr>
       </w:pPr>
@@ -71,6 +72,7 @@
       <w:pPr>
         <w:pStyle w:val="Heading1"/>
         <w:rPr>
+          <w:rFonts w:hint="eastAsia"/>
           <w:lang w:val="en-GB"/>
         </w:rPr>
       </w:pPr>
@@ -90,6 +92,7 @@
           <w:numId w:val="4"/>
         </w:numPr>
         <w:rPr>
+          <w:rFonts w:hint="eastAsia"/>
           <w:lang w:val="en-GB"/>
         </w:rPr>
       </w:pPr>
@@ -274,6 +277,7 @@
           <w:numId w:val="4"/>
         </w:numPr>
         <w:rPr>
+          <w:rFonts w:hint="eastAsia"/>
           <w:lang w:val="en-GB"/>
         </w:rPr>
       </w:pPr>
@@ -311,6 +315,7 @@
           <w:numId w:val="4"/>
         </w:numPr>
         <w:rPr>
+          <w:rFonts w:hint="eastAsia"/>
           <w:lang w:val="en-GB"/>
         </w:rPr>
       </w:pPr>
@@ -342,6 +347,7 @@
           <w:numId w:val="4"/>
         </w:numPr>
         <w:rPr>
+          <w:rFonts w:hint="eastAsia"/>
           <w:lang w:val="en-GB"/>
         </w:rPr>
       </w:pPr>
@@ -375,6 +381,7 @@
           <w:numId w:val="4"/>
         </w:numPr>
         <w:rPr>
+          <w:rFonts w:hint="eastAsia"/>
           <w:lang w:val="en-GB"/>
         </w:rPr>
       </w:pPr>
@@ -419,6 +426,7 @@
           <w:numId w:val="4"/>
         </w:numPr>
         <w:rPr>
+          <w:rFonts w:hint="eastAsia"/>
           <w:lang w:val="en-GB"/>
         </w:rPr>
       </w:pPr>
@@ -463,6 +471,7 @@
           <w:numId w:val="4"/>
         </w:numPr>
         <w:rPr>
+          <w:rFonts w:hint="eastAsia"/>
           <w:lang w:val="en-GB"/>
         </w:rPr>
       </w:pPr>
@@ -481,6 +490,7 @@
           <w:numId w:val="4"/>
         </w:numPr>
         <w:rPr>
+          <w:rFonts w:hint="eastAsia"/>
           <w:lang w:val="en-GB"/>
         </w:rPr>
       </w:pPr>
@@ -512,6 +522,7 @@
           <w:numId w:val="4"/>
         </w:numPr>
         <w:rPr>
+          <w:rFonts w:hint="eastAsia"/>
           <w:lang w:val="en-GB"/>
         </w:rPr>
       </w:pPr>
@@ -620,6 +631,7 @@
           <w:numId w:val="4"/>
         </w:numPr>
         <w:rPr>
+          <w:rFonts w:hint="eastAsia"/>
           <w:lang w:val="en-GB"/>
         </w:rPr>
       </w:pPr>
@@ -725,6 +737,7 @@
           <w:numId w:val="4"/>
         </w:numPr>
         <w:rPr>
+          <w:rFonts w:hint="eastAsia"/>
           <w:lang w:val="en-GB"/>
         </w:rPr>
       </w:pPr>
@@ -756,6 +769,7 @@
           <w:numId w:val="4"/>
         </w:numPr>
         <w:rPr>
+          <w:rFonts w:hint="eastAsia"/>
           <w:lang w:val="en-GB"/>
         </w:rPr>
       </w:pPr>
@@ -792,6 +806,7 @@
       <w:pPr>
         <w:pStyle w:val="Title"/>
         <w:rPr>
+          <w:rFonts w:hint="eastAsia"/>
           <w:lang w:val="en-GB"/>
         </w:rPr>
       </w:pPr>
@@ -811,6 +826,9 @@
     <w:p>
       <w:pPr>
         <w:pStyle w:val="Heading1"/>
+        <w:rPr>
+          <w:rFonts w:hint="eastAsia"/>
+        </w:rPr>
       </w:pPr>
       <w:r>
         <w:t>Graphs to wor</w:t>
@@ -826,6 +844,9 @@
     <w:p>
       <w:pPr>
         <w:pStyle w:val="Heading2"/>
+        <w:rPr>
+          <w:rFonts w:hint="eastAsia"/>
+        </w:rPr>
       </w:pPr>
       <w:r>
         <w:t>Pape</w:t>
@@ -1891,10 +1912,19 @@
         <w:t xml:space="preserve">For </w:t>
       </w:r>
       <w:r>
+        <w:rPr>
+          <w:highlight w:val="magenta"/>
+        </w:rPr>
         <w:t>auth</w:t>
       </w:r>
       <w:r>
-        <w:t>ors/in</w:t>
+        <w:rPr>
+          <w:highlight w:val="magenta"/>
+        </w:rPr>
+        <w:t>ors</w:t>
+      </w:r>
+      <w:r>
+        <w:t>/in</w:t>
       </w:r>
       <w:r>
         <w:t>s</w:t>
@@ -2161,12 +2191,21 @@
         <w:t xml:space="preserve"> for </w:t>
       </w:r>
       <w:r>
+        <w:rPr>
+          <w:highlight w:val="magenta"/>
+        </w:rPr>
         <w:t>aut</w:t>
       </w:r>
       <w:r>
+        <w:rPr>
+          <w:highlight w:val="magenta"/>
+        </w:rPr>
         <w:t>hors</w:t>
       </w:r>
       <w:r>
+        <w:rPr>
+          <w:highlight w:val="magenta"/>
+        </w:rPr>
         <w:t>/</w:t>
       </w:r>
       <w:r>
@@ -2512,6 +2551,9 @@
     <w:p>
       <w:pPr>
         <w:pStyle w:val="Heading2"/>
+        <w:rPr>
+          <w:rFonts w:hint="eastAsia"/>
+        </w:rPr>
       </w:pPr>
       <w:r>
         <w:t>Co</w:t>

</xml_diff>

<commit_message>
Updated the papers with original citation count. Text analysis using nltk. Working on the presentation of communities in the graph
</commit_message>
<xml_diff>
--- a/Project Roadmap.docx
+++ b/Project Roadmap.docx
@@ -6,7 +6,6 @@
       <w:pPr>
         <w:pStyle w:val="Heading1"/>
         <w:rPr>
-          <w:rFonts w:hint="eastAsia"/>
           <w:lang w:val="en-GB"/>
         </w:rPr>
       </w:pPr>
@@ -72,7 +71,6 @@
       <w:pPr>
         <w:pStyle w:val="Heading1"/>
         <w:rPr>
-          <w:rFonts w:hint="eastAsia"/>
           <w:lang w:val="en-GB"/>
         </w:rPr>
       </w:pPr>
@@ -92,7 +90,6 @@
           <w:numId w:val="4"/>
         </w:numPr>
         <w:rPr>
-          <w:rFonts w:hint="eastAsia"/>
           <w:lang w:val="en-GB"/>
         </w:rPr>
       </w:pPr>
@@ -165,6 +162,7 @@
           <w:lang w:val="en-GB"/>
         </w:rPr>
       </w:pPr>
+      <w:proofErr w:type="spellStart"/>
       <w:r>
         <w:rPr>
           <w:lang w:val="en-GB"/>
@@ -175,7 +173,14 @@
         <w:rPr>
           <w:lang w:val="en-GB"/>
         </w:rPr>
-        <w:t>lyze the text</w:t>
+        <w:t>lyze</w:t>
+      </w:r>
+      <w:proofErr w:type="spellEnd"/>
+      <w:r>
+        <w:rPr>
+          <w:lang w:val="en-GB"/>
+        </w:rPr>
+        <w:t xml:space="preserve"> the text</w:t>
       </w:r>
       <w:r>
         <w:rPr>
@@ -277,7 +282,6 @@
           <w:numId w:val="4"/>
         </w:numPr>
         <w:rPr>
-          <w:rFonts w:hint="eastAsia"/>
           <w:lang w:val="en-GB"/>
         </w:rPr>
       </w:pPr>
@@ -315,15 +319,28 @@
           <w:numId w:val="4"/>
         </w:numPr>
         <w:rPr>
-          <w:rFonts w:hint="eastAsia"/>
-          <w:lang w:val="en-GB"/>
-        </w:rPr>
-      </w:pPr>
-      <w:r>
-        <w:rPr>
-          <w:lang w:val="en-GB"/>
-        </w:rPr>
-        <w:t>Compare to random networks (Erdos-Renyi)</w:t>
+          <w:lang w:val="en-GB"/>
+        </w:rPr>
+      </w:pPr>
+      <w:r>
+        <w:rPr>
+          <w:lang w:val="en-GB"/>
+        </w:rPr>
+        <w:t>Compare to random networks (Erdos-</w:t>
+      </w:r>
+      <w:proofErr w:type="spellStart"/>
+      <w:r>
+        <w:rPr>
+          <w:lang w:val="en-GB"/>
+        </w:rPr>
+        <w:t>Renyi</w:t>
+      </w:r>
+      <w:proofErr w:type="spellEnd"/>
+      <w:r>
+        <w:rPr>
+          <w:lang w:val="en-GB"/>
+        </w:rPr>
+        <w:t>)</w:t>
       </w:r>
     </w:p>
     <w:p>
@@ -347,7 +364,6 @@
           <w:numId w:val="4"/>
         </w:numPr>
         <w:rPr>
-          <w:rFonts w:hint="eastAsia"/>
           <w:lang w:val="en-GB"/>
         </w:rPr>
       </w:pPr>
@@ -381,16 +397,17 @@
           <w:numId w:val="4"/>
         </w:numPr>
         <w:rPr>
-          <w:rFonts w:hint="eastAsia"/>
-          <w:lang w:val="en-GB"/>
-        </w:rPr>
-      </w:pPr>
+          <w:lang w:val="en-GB"/>
+        </w:rPr>
+      </w:pPr>
+      <w:proofErr w:type="spellStart"/>
       <w:r>
         <w:rPr>
           <w:lang w:val="en-GB"/>
         </w:rPr>
         <w:t>Assortativity</w:t>
       </w:r>
+      <w:proofErr w:type="spellEnd"/>
     </w:p>
     <w:p>
       <w:pPr>
@@ -426,7 +443,6 @@
           <w:numId w:val="4"/>
         </w:numPr>
         <w:rPr>
-          <w:rFonts w:hint="eastAsia"/>
           <w:lang w:val="en-GB"/>
         </w:rPr>
       </w:pPr>
@@ -471,7 +487,6 @@
           <w:numId w:val="4"/>
         </w:numPr>
         <w:rPr>
-          <w:rFonts w:hint="eastAsia"/>
           <w:lang w:val="en-GB"/>
         </w:rPr>
       </w:pPr>
@@ -490,7 +505,6 @@
           <w:numId w:val="4"/>
         </w:numPr>
         <w:rPr>
-          <w:rFonts w:hint="eastAsia"/>
           <w:lang w:val="en-GB"/>
         </w:rPr>
       </w:pPr>
@@ -522,14 +536,14 @@
           <w:numId w:val="4"/>
         </w:numPr>
         <w:rPr>
-          <w:rFonts w:hint="eastAsia"/>
-          <w:lang w:val="en-GB"/>
-        </w:rPr>
-      </w:pPr>
-      <w:r>
-        <w:rPr>
-          <w:lang w:val="en-GB"/>
-        </w:rPr>
+          <w:lang w:val="en-GB"/>
+        </w:rPr>
+      </w:pPr>
+      <w:r>
+        <w:rPr>
+          <w:lang w:val="en-GB"/>
+        </w:rPr>
+        <w:lastRenderedPageBreak/>
         <w:t>Check correlation of paper length vs popularity</w:t>
       </w:r>
       <w:r>
@@ -631,7 +645,6 @@
           <w:numId w:val="4"/>
         </w:numPr>
         <w:rPr>
-          <w:rFonts w:hint="eastAsia"/>
           <w:lang w:val="en-GB"/>
         </w:rPr>
       </w:pPr>
@@ -673,6 +686,7 @@
           <w:lang w:val="en-GB"/>
         </w:rPr>
       </w:pPr>
+      <w:proofErr w:type="spellStart"/>
       <w:r>
         <w:rPr>
           <w:lang w:val="en-GB"/>
@@ -685,6 +699,7 @@
         </w:rPr>
         <w:t>utors</w:t>
       </w:r>
+      <w:proofErr w:type="spellEnd"/>
       <w:r>
         <w:rPr>
           <w:lang w:val="en-GB"/>
@@ -737,15 +752,22 @@
           <w:numId w:val="4"/>
         </w:numPr>
         <w:rPr>
-          <w:rFonts w:hint="eastAsia"/>
-          <w:lang w:val="en-GB"/>
-        </w:rPr>
-      </w:pPr>
-      <w:r>
-        <w:rPr>
-          <w:lang w:val="en-GB"/>
-        </w:rPr>
-        <w:t>Analyze most frequent terms / keywords</w:t>
+          <w:lang w:val="en-GB"/>
+        </w:rPr>
+      </w:pPr>
+      <w:proofErr w:type="spellStart"/>
+      <w:r>
+        <w:rPr>
+          <w:lang w:val="en-GB"/>
+        </w:rPr>
+        <w:t>Analyze</w:t>
+      </w:r>
+      <w:proofErr w:type="spellEnd"/>
+      <w:r>
+        <w:rPr>
+          <w:lang w:val="en-GB"/>
+        </w:rPr>
+        <w:t xml:space="preserve"> most frequent terms / keywords</w:t>
       </w:r>
     </w:p>
     <w:p>
@@ -769,7 +791,6 @@
           <w:numId w:val="4"/>
         </w:numPr>
         <w:rPr>
-          <w:rFonts w:hint="eastAsia"/>
           <w:lang w:val="en-GB"/>
         </w:rPr>
       </w:pPr>
@@ -806,7 +827,6 @@
       <w:pPr>
         <w:pStyle w:val="Title"/>
         <w:rPr>
-          <w:rFonts w:hint="eastAsia"/>
           <w:lang w:val="en-GB"/>
         </w:rPr>
       </w:pPr>
@@ -826,15 +846,20 @@
     <w:p>
       <w:pPr>
         <w:pStyle w:val="Heading1"/>
-        <w:rPr>
-          <w:rFonts w:hint="eastAsia"/>
-        </w:rPr>
-      </w:pPr>
-      <w:r>
-        <w:t>Graphs to wor</w:t>
-      </w:r>
-      <w:r>
-        <w:t>ks with</w:t>
+      </w:pPr>
+      <w:r>
+        <w:t xml:space="preserve">Graphs to </w:t>
+      </w:r>
+      <w:proofErr w:type="gramStart"/>
+      <w:r>
+        <w:t>wor</w:t>
+      </w:r>
+      <w:r>
+        <w:t>ks</w:t>
+      </w:r>
+      <w:proofErr w:type="gramEnd"/>
+      <w:r>
+        <w:t xml:space="preserve"> with</w:t>
       </w:r>
       <w:r>
         <w:t>:</w:t>
@@ -844,9 +869,6 @@
     <w:p>
       <w:pPr>
         <w:pStyle w:val="Heading2"/>
-        <w:rPr>
-          <w:rFonts w:hint="eastAsia"/>
-        </w:rPr>
       </w:pPr>
       <w:r>
         <w:t>Pape</w:t>
@@ -1340,11 +1362,19 @@
         </w:rPr>
         <w:t xml:space="preserve">r from before </w:t>
       </w:r>
-      <w:r>
-        <w:rPr>
-          <w:highlight w:val="darkCyan"/>
-        </w:rPr>
-        <w:t>discuss w</w:t>
+      <w:proofErr w:type="gramStart"/>
+      <w:r>
+        <w:rPr>
+          <w:highlight w:val="darkCyan"/>
+        </w:rPr>
+        <w:t>discuss</w:t>
+      </w:r>
+      <w:proofErr w:type="gramEnd"/>
+      <w:r>
+        <w:rPr>
+          <w:highlight w:val="darkCyan"/>
+        </w:rPr>
+        <w:t xml:space="preserve"> w</w:t>
       </w:r>
       <w:r>
         <w:rPr>
@@ -1617,6 +1647,7 @@
           <w:numId w:val="2"/>
         </w:numPr>
       </w:pPr>
+      <w:proofErr w:type="spellStart"/>
       <w:r>
         <w:t>A</w:t>
       </w:r>
@@ -1626,14 +1657,23 @@
       <w:r>
         <w:t>ativity</w:t>
       </w:r>
-      <w:r>
-        <w:t xml:space="preserve"> - </w:t>
-      </w:r>
+      <w:proofErr w:type="spellEnd"/>
       <w:r>
         <w:t xml:space="preserve"> </w:t>
       </w:r>
-      <w:r>
-        <w:t>if p</w:t>
+      <w:proofErr w:type="gramStart"/>
+      <w:r>
+        <w:t xml:space="preserve">- </w:t>
+      </w:r>
+      <w:r>
+        <w:t xml:space="preserve"> </w:t>
+      </w:r>
+      <w:r>
+        <w:t>if</w:t>
+      </w:r>
+      <w:proofErr w:type="gramEnd"/>
+      <w:r>
+        <w:t xml:space="preserve"> p</w:t>
       </w:r>
       <w:r>
         <w:t>os</w:t>
@@ -1909,6 +1949,7 @@
         <w:t xml:space="preserve">. </w:t>
       </w:r>
       <w:r>
+        <w:lastRenderedPageBreak/>
         <w:t xml:space="preserve">For </w:t>
       </w:r>
       <w:r>
@@ -2480,8 +2521,13 @@
       <w:r>
         <w:t xml:space="preserve">how </w:t>
       </w:r>
-      <w:r>
-        <w:t xml:space="preserve">insitutions </w:t>
+      <w:proofErr w:type="spellStart"/>
+      <w:r>
+        <w:t>insitutions</w:t>
+      </w:r>
+      <w:proofErr w:type="spellEnd"/>
+      <w:r>
+        <w:t xml:space="preserve"> </w:t>
       </w:r>
       <w:r>
         <w:t>are lin</w:t>
@@ -2551,9 +2597,6 @@
     <w:p>
       <w:pPr>
         <w:pStyle w:val="Heading2"/>
-        <w:rPr>
-          <w:rFonts w:hint="eastAsia"/>
-        </w:rPr>
       </w:pPr>
       <w:r>
         <w:t>Co</w:t>
@@ -2642,6 +2685,513 @@
         <w:t xml:space="preserve">. </w:t>
       </w:r>
     </w:p>
+    <w:p/>
+    <w:p>
+      <w:pPr>
+        <w:pStyle w:val="Heading1"/>
+      </w:pPr>
+      <w:r>
+        <w:t xml:space="preserve">Notes on writing the paper from the </w:t>
+      </w:r>
+      <w:proofErr w:type="spellStart"/>
+      <w:r>
+        <w:t>Youtube</w:t>
+      </w:r>
+      <w:proofErr w:type="spellEnd"/>
+      <w:r>
+        <w:t xml:space="preserve"> video:</w:t>
+      </w:r>
+    </w:p>
+    <w:p>
+      <w:pPr>
+        <w:rPr>
+          <w:lang w:val="en-GB"/>
+        </w:rPr>
+      </w:pPr>
+      <w:r>
+        <w:rPr>
+          <w:lang w:val="en-GB"/>
+        </w:rPr>
+        <w:t>Abstract:</w:t>
+      </w:r>
+    </w:p>
+    <w:p>
+      <w:pPr>
+        <w:numPr>
+          <w:ilvl w:val="0"/>
+          <w:numId w:val="10"/>
+        </w:numPr>
+        <w:rPr>
+          <w:lang w:val="en-GB"/>
+        </w:rPr>
+      </w:pPr>
+      <w:r>
+        <w:rPr>
+          <w:lang w:val="en-GB"/>
+        </w:rPr>
+        <w:t xml:space="preserve">One or two sentences providing a basic </w:t>
+      </w:r>
+      <w:proofErr w:type="spellStart"/>
+      <w:r>
+        <w:rPr>
+          <w:lang w:val="en-GB"/>
+        </w:rPr>
+        <w:t>introdcution</w:t>
+      </w:r>
+      <w:proofErr w:type="spellEnd"/>
+      <w:r>
+        <w:rPr>
+          <w:lang w:val="en-GB"/>
+        </w:rPr>
+        <w:t xml:space="preserve"> into the field, comprehensible to a scientist in any discipline.</w:t>
+      </w:r>
+    </w:p>
+    <w:p>
+      <w:pPr>
+        <w:numPr>
+          <w:ilvl w:val="0"/>
+          <w:numId w:val="10"/>
+        </w:numPr>
+        <w:rPr>
+          <w:lang w:val="en-GB"/>
+        </w:rPr>
+      </w:pPr>
+      <w:r>
+        <w:rPr>
+          <w:lang w:val="en-GB"/>
+        </w:rPr>
+        <w:t>Two to three sentences of more detailed background, comprehensible to scientists in the specific field.</w:t>
+      </w:r>
+    </w:p>
+    <w:p>
+      <w:pPr>
+        <w:numPr>
+          <w:ilvl w:val="0"/>
+          <w:numId w:val="10"/>
+        </w:numPr>
+        <w:rPr>
+          <w:lang w:val="en-GB"/>
+        </w:rPr>
+      </w:pPr>
+      <w:r>
+        <w:rPr>
+          <w:lang w:val="en-GB"/>
+        </w:rPr>
+        <w:t>One sentence clearly stating the general problem being addressed in this study</w:t>
+      </w:r>
+    </w:p>
+    <w:p>
+      <w:pPr>
+        <w:numPr>
+          <w:ilvl w:val="0"/>
+          <w:numId w:val="10"/>
+        </w:numPr>
+        <w:rPr>
+          <w:lang w:val="en-GB"/>
+        </w:rPr>
+      </w:pPr>
+      <w:r>
+        <w:rPr>
+          <w:lang w:val="en-GB"/>
+        </w:rPr>
+        <w:t>One sentence summarizing the main result</w:t>
+      </w:r>
+    </w:p>
+    <w:p>
+      <w:pPr>
+        <w:numPr>
+          <w:ilvl w:val="0"/>
+          <w:numId w:val="10"/>
+        </w:numPr>
+        <w:rPr>
+          <w:lang w:val="en-GB"/>
+        </w:rPr>
+      </w:pPr>
+      <w:r>
+        <w:rPr>
+          <w:lang w:val="en-GB"/>
+        </w:rPr>
+        <w:t>Two to three sentences explaining what the main result reveals in direct comparison to what was thought to be the case previously, or how the main result adds to previous knowledge</w:t>
+      </w:r>
+    </w:p>
+    <w:p>
+      <w:pPr>
+        <w:numPr>
+          <w:ilvl w:val="0"/>
+          <w:numId w:val="10"/>
+        </w:numPr>
+        <w:rPr>
+          <w:lang w:val="en-GB"/>
+        </w:rPr>
+      </w:pPr>
+      <w:r>
+        <w:rPr>
+          <w:lang w:val="en-GB"/>
+        </w:rPr>
+        <w:t>One or two sentences to put the result into general context</w:t>
+      </w:r>
+    </w:p>
+    <w:p>
+      <w:pPr>
+        <w:numPr>
+          <w:ilvl w:val="0"/>
+          <w:numId w:val="10"/>
+        </w:numPr>
+        <w:rPr>
+          <w:lang w:val="en-GB"/>
+        </w:rPr>
+      </w:pPr>
+      <w:r>
+        <w:rPr>
+          <w:lang w:val="en-GB"/>
+        </w:rPr>
+        <w:lastRenderedPageBreak/>
+        <w:t>2-3 sentences to provide a broader perspective, comprehensible to a scientist in any field</w:t>
+      </w:r>
+    </w:p>
+    <w:p>
+      <w:pPr>
+        <w:rPr>
+          <w:lang w:val="en-GB"/>
+        </w:rPr>
+      </w:pPr>
+      <w:r>
+        <w:rPr>
+          <w:lang w:val="en-GB"/>
+        </w:rPr>
+        <w:t>Significance Statement</w:t>
+      </w:r>
+    </w:p>
+    <w:p>
+      <w:pPr>
+        <w:numPr>
+          <w:ilvl w:val="0"/>
+          <w:numId w:val="11"/>
+        </w:numPr>
+        <w:rPr>
+          <w:lang w:val="en-GB"/>
+        </w:rPr>
+      </w:pPr>
+      <w:r>
+        <w:rPr>
+          <w:lang w:val="en-GB"/>
+        </w:rPr>
+        <w:t xml:space="preserve">What is important about the work. Different from abstract. Why interesting, why useful. Even shorter than the abstract. </w:t>
+      </w:r>
+    </w:p>
+    <w:p>
+      <w:pPr>
+        <w:rPr>
+          <w:lang w:val="en-GB"/>
+        </w:rPr>
+      </w:pPr>
+      <w:r>
+        <w:rPr>
+          <w:lang w:val="en-GB"/>
+        </w:rPr>
+        <w:t>Introduction</w:t>
+      </w:r>
+    </w:p>
+    <w:p>
+      <w:pPr>
+        <w:numPr>
+          <w:ilvl w:val="0"/>
+          <w:numId w:val="12"/>
+        </w:numPr>
+        <w:rPr>
+          <w:lang w:val="en-GB"/>
+        </w:rPr>
+      </w:pPr>
+      <w:r>
+        <w:rPr>
+          <w:lang w:val="en-GB"/>
+        </w:rPr>
+        <w:t>What the paper is about</w:t>
+      </w:r>
+    </w:p>
+    <w:p>
+      <w:pPr>
+        <w:numPr>
+          <w:ilvl w:val="0"/>
+          <w:numId w:val="12"/>
+        </w:numPr>
+        <w:rPr>
+          <w:lang w:val="en-GB"/>
+        </w:rPr>
+      </w:pPr>
+      <w:r>
+        <w:rPr>
+          <w:lang w:val="en-GB"/>
+        </w:rPr>
+        <w:t>Chapter overview</w:t>
+      </w:r>
+    </w:p>
+    <w:p>
+      <w:pPr>
+        <w:rPr>
+          <w:lang w:val="en-GB"/>
+        </w:rPr>
+      </w:pPr>
+      <w:r>
+        <w:rPr>
+          <w:lang w:val="en-GB"/>
+        </w:rPr>
+        <w:t>Results</w:t>
+      </w:r>
+    </w:p>
+    <w:p>
+      <w:pPr>
+        <w:numPr>
+          <w:ilvl w:val="0"/>
+          <w:numId w:val="13"/>
+        </w:numPr>
+        <w:rPr>
+          <w:lang w:val="en-GB"/>
+        </w:rPr>
+      </w:pPr>
+      <w:r>
+        <w:rPr>
+          <w:lang w:val="en-GB"/>
+        </w:rPr>
+        <w:t>Abt the dataset</w:t>
+      </w:r>
+    </w:p>
+    <w:p>
+      <w:pPr>
+        <w:numPr>
+          <w:ilvl w:val="0"/>
+          <w:numId w:val="13"/>
+        </w:numPr>
+        <w:rPr>
+          <w:lang w:val="en-GB"/>
+        </w:rPr>
+      </w:pPr>
+      <w:r>
+        <w:rPr>
+          <w:lang w:val="en-GB"/>
+        </w:rPr>
+        <w:t>What did we work with</w:t>
+      </w:r>
+    </w:p>
+    <w:p>
+      <w:pPr>
+        <w:numPr>
+          <w:ilvl w:val="0"/>
+          <w:numId w:val="13"/>
+        </w:numPr>
+        <w:rPr>
+          <w:lang w:val="en-GB"/>
+        </w:rPr>
+      </w:pPr>
+      <w:r>
+        <w:rPr>
+          <w:lang w:val="en-GB"/>
+        </w:rPr>
+        <w:t>Present the findings</w:t>
+      </w:r>
+    </w:p>
+    <w:p>
+      <w:pPr>
+        <w:rPr>
+          <w:lang w:val="en-GB"/>
+        </w:rPr>
+      </w:pPr>
+      <w:r>
+        <w:rPr>
+          <w:lang w:val="en-GB"/>
+        </w:rPr>
+        <w:t>Discussion</w:t>
+      </w:r>
+    </w:p>
+    <w:p>
+      <w:pPr>
+        <w:numPr>
+          <w:ilvl w:val="0"/>
+          <w:numId w:val="14"/>
+        </w:numPr>
+        <w:rPr>
+          <w:lang w:val="en-GB"/>
+        </w:rPr>
+      </w:pPr>
+      <w:r>
+        <w:rPr>
+          <w:lang w:val="en-GB"/>
+        </w:rPr>
+        <w:t>Limitations</w:t>
+      </w:r>
+    </w:p>
+    <w:p>
+      <w:pPr>
+        <w:numPr>
+          <w:ilvl w:val="0"/>
+          <w:numId w:val="14"/>
+        </w:numPr>
+        <w:rPr>
+          <w:lang w:val="en-GB"/>
+        </w:rPr>
+      </w:pPr>
+      <w:r>
+        <w:rPr>
+          <w:lang w:val="en-GB"/>
+        </w:rPr>
+        <w:t>Consequences</w:t>
+      </w:r>
+    </w:p>
+    <w:p>
+      <w:pPr>
+        <w:numPr>
+          <w:ilvl w:val="0"/>
+          <w:numId w:val="14"/>
+        </w:numPr>
+        <w:rPr>
+          <w:lang w:val="en-GB"/>
+        </w:rPr>
+      </w:pPr>
+      <w:r>
+        <w:rPr>
+          <w:lang w:val="en-GB"/>
+        </w:rPr>
+        <w:t>Future work</w:t>
+      </w:r>
+    </w:p>
+    <w:p>
+      <w:pPr>
+        <w:rPr>
+          <w:lang w:val="en-GB"/>
+        </w:rPr>
+      </w:pPr>
+      <w:r>
+        <w:rPr>
+          <w:lang w:val="en-GB"/>
+        </w:rPr>
+        <w:t>Methods</w:t>
+      </w:r>
+    </w:p>
+    <w:p>
+      <w:pPr>
+        <w:numPr>
+          <w:ilvl w:val="0"/>
+          <w:numId w:val="15"/>
+        </w:numPr>
+        <w:rPr>
+          <w:lang w:val="en-GB"/>
+        </w:rPr>
+      </w:pPr>
+      <w:r>
+        <w:rPr>
+          <w:lang w:val="en-GB"/>
+        </w:rPr>
+        <w:t>Abt the dataset</w:t>
+      </w:r>
+    </w:p>
+    <w:p>
+      <w:pPr>
+        <w:numPr>
+          <w:ilvl w:val="0"/>
+          <w:numId w:val="15"/>
+        </w:numPr>
+        <w:rPr>
+          <w:lang w:val="en-GB"/>
+        </w:rPr>
+      </w:pPr>
+      <w:r>
+        <w:rPr>
+          <w:lang w:val="en-GB"/>
+        </w:rPr>
+        <w:t>Definitions</w:t>
+      </w:r>
+    </w:p>
+    <w:p>
+      <w:pPr>
+        <w:rPr>
+          <w:lang w:val="en-GB"/>
+        </w:rPr>
+      </w:pPr>
+      <w:r>
+        <w:rPr>
+          <w:lang w:val="en-GB"/>
+        </w:rPr>
+        <w:t>Figures</w:t>
+      </w:r>
+    </w:p>
+    <w:p>
+      <w:pPr>
+        <w:numPr>
+          <w:ilvl w:val="0"/>
+          <w:numId w:val="16"/>
+        </w:numPr>
+        <w:rPr>
+          <w:lang w:val="en-GB"/>
+        </w:rPr>
+      </w:pPr>
+      <w:r>
+        <w:rPr>
+          <w:lang w:val="en-GB"/>
+        </w:rPr>
+        <w:t>Can show multiple things in a figure</w:t>
+      </w:r>
+    </w:p>
+    <w:p>
+      <w:pPr>
+        <w:numPr>
+          <w:ilvl w:val="0"/>
+          <w:numId w:val="16"/>
+        </w:numPr>
+        <w:rPr>
+          <w:lang w:val="en-GB"/>
+        </w:rPr>
+      </w:pPr>
+      <w:r>
+        <w:rPr>
+          <w:lang w:val="en-GB"/>
+        </w:rPr>
+        <w:t>Detailed description of the figure</w:t>
+      </w:r>
+    </w:p>
+    <w:p>
+      <w:pPr>
+        <w:numPr>
+          <w:ilvl w:val="0"/>
+          <w:numId w:val="16"/>
+        </w:numPr>
+        <w:rPr>
+          <w:lang w:val="en-GB"/>
+        </w:rPr>
+      </w:pPr>
+      <w:r>
+        <w:rPr>
+          <w:lang w:val="en-GB"/>
+        </w:rPr>
+        <w:t>Have a main sentence-title in the figure</w:t>
+      </w:r>
+    </w:p>
+    <w:p>
+      <w:pPr>
+        <w:rPr>
+          <w:lang w:val="en-GB"/>
+        </w:rPr>
+      </w:pPr>
+      <w:r>
+        <w:rPr>
+          <w:lang w:val="en-GB"/>
+        </w:rPr>
+        <w:t> </w:t>
+      </w:r>
+    </w:p>
+    <w:p>
+      <w:pPr>
+        <w:rPr>
+          <w:lang w:val="en-GB"/>
+        </w:rPr>
+      </w:pPr>
+      <w:r>
+        <w:rPr>
+          <w:lang w:val="en-GB"/>
+        </w:rPr>
+        <w:t>Up to 5 pages!!!</w:t>
+      </w:r>
+    </w:p>
+    <w:p/>
     <w:sectPr>
       <w:pgSz w:w="11906" w:h="16838"/>
       <w:pgMar w:top="1440" w:right="1440" w:bottom="1440" w:left="1440" w:header="708" w:footer="708" w:gutter="0"/>
@@ -2655,6 +3205,155 @@
 <file path=word/numbering.xml><?xml version="1.0" encoding="utf-8"?>
 <w:numbering xmlns:wpc="http://schemas.microsoft.com/office/word/2010/wordprocessingCanvas" xmlns:cx="http://schemas.microsoft.com/office/drawing/2014/chartex" xmlns:cx1="http://schemas.microsoft.com/office/drawing/2015/9/8/chartex" xmlns:cx2="http://schemas.microsoft.com/office/drawing/2015/10/21/chartex" xmlns:cx3="http://schemas.microsoft.com/office/drawing/2016/5/9/chartex" xmlns:cx4="http://schemas.microsoft.com/office/drawing/2016/5/10/chartex" xmlns:cx5="http://schemas.microsoft.com/office/drawing/2016/5/11/chartex" xmlns:cx6="http://schemas.microsoft.com/office/drawing/2016/5/12/chartex" xmlns:cx7="http://schemas.microsoft.com/office/drawing/2016/5/13/chartex" xmlns:cx8="http://schemas.microsoft.com/office/drawing/2016/5/14/chartex" xmlns:mc="http://schemas.openxmlformats.org/markup-compatibility/2006" xmlns:aink="http://schemas.microsoft.com/office/drawing/2016/ink" xmlns:am3d="http://schemas.microsoft.com/office/drawing/2017/model3d" xmlns:o="urn:schemas-microsoft-com:office:office" xmlns:oel="http://schemas.microsoft.com/office/2019/extlst" xmlns:r="http://schemas.openxmlformats.org/officeDocument/2006/relationships" xmlns:m="http://schemas.openxmlformats.org/officeDocument/2006/math" xmlns:v="urn:schemas-microsoft-com:vml" xmlns:wp14="http://schemas.microsoft.com/office/word/2010/wordprocessingDrawing" xmlns:wp="http://schemas.openxmlformats.org/drawingml/2006/wordprocessingDrawing" xmlns:w10="urn:schemas-microsoft-com:office:word" xmlns:w="http://schemas.openxmlformats.org/wordprocessingml/2006/main" xmlns:w14="http://schemas.microsoft.com/office/word/2010/wordml" xmlns:w15="http://schemas.microsoft.com/office/word/2012/wordml" xmlns:w16cex="http://schemas.microsoft.com/office/word/2018/wordml/cex" xmlns:w16cid="http://schemas.microsoft.com/office/word/2016/wordml/cid" xmlns:w16="http://schemas.microsoft.com/office/word/2018/wordml" xmlns:w16du="http://schemas.microsoft.com/office/word/2023/wordml/word16du" xmlns:w16sdtdh="http://schemas.microsoft.com/office/word/2020/wordml/sdtdatahash" xmlns:w16sdtfl="http://schemas.microsoft.com/office/word/2024/wordml/sdtformatlock" xmlns:w16se="http://schemas.microsoft.com/office/word/2015/wordml/symex" xmlns:wpg="http://schemas.microsoft.com/office/word/2010/wordprocessingGroup" xmlns:wpi="http://schemas.microsoft.com/office/word/2010/wordprocessingInk" xmlns:wne="http://schemas.microsoft.com/office/word/2006/wordml" xmlns:wps="http://schemas.microsoft.com/office/word/2010/wordprocessingShape" mc:Ignorable="w14 w15 w16se w16cid w16 w16cex w16sdtdh w16sdtfl w16du wp14">
   <w:abstractNum w:abstractNumId="0" w15:restartNumberingAfterBreak="0">
+    <w:nsid w:val="02466880"/>
+    <w:multiLevelType w:val="multilevel"/>
+    <w:tmpl w:val="6E9CB17E"/>
+    <w:lvl w:ilvl="0">
+      <w:start w:val="1"/>
+      <w:numFmt w:val="bullet"/>
+      <w:lvlText w:val=""/>
+      <w:lvlJc w:val="left"/>
+      <w:pPr>
+        <w:tabs>
+          <w:tab w:val="num" w:pos="720"/>
+        </w:tabs>
+        <w:ind w:left="720" w:hanging="360"/>
+      </w:pPr>
+      <w:rPr>
+        <w:rFonts w:ascii="Symbol" w:hAnsi="Symbol" w:hint="default"/>
+        <w:sz w:val="20"/>
+      </w:rPr>
+    </w:lvl>
+    <w:lvl w:ilvl="1" w:tentative="1">
+      <w:start w:val="1"/>
+      <w:numFmt w:val="bullet"/>
+      <w:lvlText w:val=""/>
+      <w:lvlJc w:val="left"/>
+      <w:pPr>
+        <w:tabs>
+          <w:tab w:val="num" w:pos="1440"/>
+        </w:tabs>
+        <w:ind w:left="1440" w:hanging="360"/>
+      </w:pPr>
+      <w:rPr>
+        <w:rFonts w:ascii="Symbol" w:hAnsi="Symbol" w:hint="default"/>
+        <w:sz w:val="20"/>
+      </w:rPr>
+    </w:lvl>
+    <w:lvl w:ilvl="2" w:tentative="1">
+      <w:start w:val="1"/>
+      <w:numFmt w:val="bullet"/>
+      <w:lvlText w:val=""/>
+      <w:lvlJc w:val="left"/>
+      <w:pPr>
+        <w:tabs>
+          <w:tab w:val="num" w:pos="2160"/>
+        </w:tabs>
+        <w:ind w:left="2160" w:hanging="360"/>
+      </w:pPr>
+      <w:rPr>
+        <w:rFonts w:ascii="Symbol" w:hAnsi="Symbol" w:hint="default"/>
+        <w:sz w:val="20"/>
+      </w:rPr>
+    </w:lvl>
+    <w:lvl w:ilvl="3" w:tentative="1">
+      <w:start w:val="1"/>
+      <w:numFmt w:val="bullet"/>
+      <w:lvlText w:val=""/>
+      <w:lvlJc w:val="left"/>
+      <w:pPr>
+        <w:tabs>
+          <w:tab w:val="num" w:pos="2880"/>
+        </w:tabs>
+        <w:ind w:left="2880" w:hanging="360"/>
+      </w:pPr>
+      <w:rPr>
+        <w:rFonts w:ascii="Symbol" w:hAnsi="Symbol" w:hint="default"/>
+        <w:sz w:val="20"/>
+      </w:rPr>
+    </w:lvl>
+    <w:lvl w:ilvl="4" w:tentative="1">
+      <w:start w:val="1"/>
+      <w:numFmt w:val="bullet"/>
+      <w:lvlText w:val=""/>
+      <w:lvlJc w:val="left"/>
+      <w:pPr>
+        <w:tabs>
+          <w:tab w:val="num" w:pos="3600"/>
+        </w:tabs>
+        <w:ind w:left="3600" w:hanging="360"/>
+      </w:pPr>
+      <w:rPr>
+        <w:rFonts w:ascii="Symbol" w:hAnsi="Symbol" w:hint="default"/>
+        <w:sz w:val="20"/>
+      </w:rPr>
+    </w:lvl>
+    <w:lvl w:ilvl="5" w:tentative="1">
+      <w:start w:val="1"/>
+      <w:numFmt w:val="bullet"/>
+      <w:lvlText w:val=""/>
+      <w:lvlJc w:val="left"/>
+      <w:pPr>
+        <w:tabs>
+          <w:tab w:val="num" w:pos="4320"/>
+        </w:tabs>
+        <w:ind w:left="4320" w:hanging="360"/>
+      </w:pPr>
+      <w:rPr>
+        <w:rFonts w:ascii="Symbol" w:hAnsi="Symbol" w:hint="default"/>
+        <w:sz w:val="20"/>
+      </w:rPr>
+    </w:lvl>
+    <w:lvl w:ilvl="6" w:tentative="1">
+      <w:start w:val="1"/>
+      <w:numFmt w:val="bullet"/>
+      <w:lvlText w:val=""/>
+      <w:lvlJc w:val="left"/>
+      <w:pPr>
+        <w:tabs>
+          <w:tab w:val="num" w:pos="5040"/>
+        </w:tabs>
+        <w:ind w:left="5040" w:hanging="360"/>
+      </w:pPr>
+      <w:rPr>
+        <w:rFonts w:ascii="Symbol" w:hAnsi="Symbol" w:hint="default"/>
+        <w:sz w:val="20"/>
+      </w:rPr>
+    </w:lvl>
+    <w:lvl w:ilvl="7" w:tentative="1">
+      <w:start w:val="1"/>
+      <w:numFmt w:val="bullet"/>
+      <w:lvlText w:val=""/>
+      <w:lvlJc w:val="left"/>
+      <w:pPr>
+        <w:tabs>
+          <w:tab w:val="num" w:pos="5760"/>
+        </w:tabs>
+        <w:ind w:left="5760" w:hanging="360"/>
+      </w:pPr>
+      <w:rPr>
+        <w:rFonts w:ascii="Symbol" w:hAnsi="Symbol" w:hint="default"/>
+        <w:sz w:val="20"/>
+      </w:rPr>
+    </w:lvl>
+    <w:lvl w:ilvl="8" w:tentative="1">
+      <w:start w:val="1"/>
+      <w:numFmt w:val="bullet"/>
+      <w:lvlText w:val=""/>
+      <w:lvlJc w:val="left"/>
+      <w:pPr>
+        <w:tabs>
+          <w:tab w:val="num" w:pos="6480"/>
+        </w:tabs>
+        <w:ind w:left="6480" w:hanging="360"/>
+      </w:pPr>
+      <w:rPr>
+        <w:rFonts w:ascii="Symbol" w:hAnsi="Symbol" w:hint="default"/>
+        <w:sz w:val="20"/>
+      </w:rPr>
+    </w:lvl>
+  </w:abstractNum>
+  <w:abstractNum w:abstractNumId="1" w15:restartNumberingAfterBreak="0">
     <w:nsid w:val="09DB4037"/>
     <w:multiLevelType w:val="hybridMultilevel"/>
     <w:tmpl w:val="12104E76"/>
@@ -2743,7 +3442,7 @@
       </w:pPr>
     </w:lvl>
   </w:abstractNum>
-  <w:abstractNum w:abstractNumId="1" w15:restartNumberingAfterBreak="0">
+  <w:abstractNum w:abstractNumId="2" w15:restartNumberingAfterBreak="0">
     <w:nsid w:val="14E2496E"/>
     <w:multiLevelType w:val="multilevel"/>
     <w:tmpl w:val="24448E04"/>
@@ -2832,7 +3531,156 @@
       </w:pPr>
     </w:lvl>
   </w:abstractNum>
-  <w:abstractNum w:abstractNumId="2" w15:restartNumberingAfterBreak="0">
+  <w:abstractNum w:abstractNumId="3" w15:restartNumberingAfterBreak="0">
+    <w:nsid w:val="1F287C57"/>
+    <w:multiLevelType w:val="multilevel"/>
+    <w:tmpl w:val="E4843494"/>
+    <w:lvl w:ilvl="0">
+      <w:start w:val="1"/>
+      <w:numFmt w:val="bullet"/>
+      <w:lvlText w:val=""/>
+      <w:lvlJc w:val="left"/>
+      <w:pPr>
+        <w:tabs>
+          <w:tab w:val="num" w:pos="720"/>
+        </w:tabs>
+        <w:ind w:left="720" w:hanging="360"/>
+      </w:pPr>
+      <w:rPr>
+        <w:rFonts w:ascii="Symbol" w:hAnsi="Symbol" w:hint="default"/>
+        <w:sz w:val="20"/>
+      </w:rPr>
+    </w:lvl>
+    <w:lvl w:ilvl="1" w:tentative="1">
+      <w:start w:val="1"/>
+      <w:numFmt w:val="bullet"/>
+      <w:lvlText w:val=""/>
+      <w:lvlJc w:val="left"/>
+      <w:pPr>
+        <w:tabs>
+          <w:tab w:val="num" w:pos="1440"/>
+        </w:tabs>
+        <w:ind w:left="1440" w:hanging="360"/>
+      </w:pPr>
+      <w:rPr>
+        <w:rFonts w:ascii="Symbol" w:hAnsi="Symbol" w:hint="default"/>
+        <w:sz w:val="20"/>
+      </w:rPr>
+    </w:lvl>
+    <w:lvl w:ilvl="2" w:tentative="1">
+      <w:start w:val="1"/>
+      <w:numFmt w:val="bullet"/>
+      <w:lvlText w:val=""/>
+      <w:lvlJc w:val="left"/>
+      <w:pPr>
+        <w:tabs>
+          <w:tab w:val="num" w:pos="2160"/>
+        </w:tabs>
+        <w:ind w:left="2160" w:hanging="360"/>
+      </w:pPr>
+      <w:rPr>
+        <w:rFonts w:ascii="Symbol" w:hAnsi="Symbol" w:hint="default"/>
+        <w:sz w:val="20"/>
+      </w:rPr>
+    </w:lvl>
+    <w:lvl w:ilvl="3" w:tentative="1">
+      <w:start w:val="1"/>
+      <w:numFmt w:val="bullet"/>
+      <w:lvlText w:val=""/>
+      <w:lvlJc w:val="left"/>
+      <w:pPr>
+        <w:tabs>
+          <w:tab w:val="num" w:pos="2880"/>
+        </w:tabs>
+        <w:ind w:left="2880" w:hanging="360"/>
+      </w:pPr>
+      <w:rPr>
+        <w:rFonts w:ascii="Symbol" w:hAnsi="Symbol" w:hint="default"/>
+        <w:sz w:val="20"/>
+      </w:rPr>
+    </w:lvl>
+    <w:lvl w:ilvl="4" w:tentative="1">
+      <w:start w:val="1"/>
+      <w:numFmt w:val="bullet"/>
+      <w:lvlText w:val=""/>
+      <w:lvlJc w:val="left"/>
+      <w:pPr>
+        <w:tabs>
+          <w:tab w:val="num" w:pos="3600"/>
+        </w:tabs>
+        <w:ind w:left="3600" w:hanging="360"/>
+      </w:pPr>
+      <w:rPr>
+        <w:rFonts w:ascii="Symbol" w:hAnsi="Symbol" w:hint="default"/>
+        <w:sz w:val="20"/>
+      </w:rPr>
+    </w:lvl>
+    <w:lvl w:ilvl="5" w:tentative="1">
+      <w:start w:val="1"/>
+      <w:numFmt w:val="bullet"/>
+      <w:lvlText w:val=""/>
+      <w:lvlJc w:val="left"/>
+      <w:pPr>
+        <w:tabs>
+          <w:tab w:val="num" w:pos="4320"/>
+        </w:tabs>
+        <w:ind w:left="4320" w:hanging="360"/>
+      </w:pPr>
+      <w:rPr>
+        <w:rFonts w:ascii="Symbol" w:hAnsi="Symbol" w:hint="default"/>
+        <w:sz w:val="20"/>
+      </w:rPr>
+    </w:lvl>
+    <w:lvl w:ilvl="6" w:tentative="1">
+      <w:start w:val="1"/>
+      <w:numFmt w:val="bullet"/>
+      <w:lvlText w:val=""/>
+      <w:lvlJc w:val="left"/>
+      <w:pPr>
+        <w:tabs>
+          <w:tab w:val="num" w:pos="5040"/>
+        </w:tabs>
+        <w:ind w:left="5040" w:hanging="360"/>
+      </w:pPr>
+      <w:rPr>
+        <w:rFonts w:ascii="Symbol" w:hAnsi="Symbol" w:hint="default"/>
+        <w:sz w:val="20"/>
+      </w:rPr>
+    </w:lvl>
+    <w:lvl w:ilvl="7" w:tentative="1">
+      <w:start w:val="1"/>
+      <w:numFmt w:val="bullet"/>
+      <w:lvlText w:val=""/>
+      <w:lvlJc w:val="left"/>
+      <w:pPr>
+        <w:tabs>
+          <w:tab w:val="num" w:pos="5760"/>
+        </w:tabs>
+        <w:ind w:left="5760" w:hanging="360"/>
+      </w:pPr>
+      <w:rPr>
+        <w:rFonts w:ascii="Symbol" w:hAnsi="Symbol" w:hint="default"/>
+        <w:sz w:val="20"/>
+      </w:rPr>
+    </w:lvl>
+    <w:lvl w:ilvl="8" w:tentative="1">
+      <w:start w:val="1"/>
+      <w:numFmt w:val="bullet"/>
+      <w:lvlText w:val=""/>
+      <w:lvlJc w:val="left"/>
+      <w:pPr>
+        <w:tabs>
+          <w:tab w:val="num" w:pos="6480"/>
+        </w:tabs>
+        <w:ind w:left="6480" w:hanging="360"/>
+      </w:pPr>
+      <w:rPr>
+        <w:rFonts w:ascii="Symbol" w:hAnsi="Symbol" w:hint="default"/>
+        <w:sz w:val="20"/>
+      </w:rPr>
+    </w:lvl>
+  </w:abstractNum>
+  <w:abstractNum w:abstractNumId="4" w15:restartNumberingAfterBreak="0">
     <w:nsid w:val="20CC7642"/>
     <w:multiLevelType w:val="hybridMultilevel"/>
     <w:tmpl w:val="3992E160"/>
@@ -2921,7 +3769,7 @@
       </w:pPr>
     </w:lvl>
   </w:abstractNum>
-  <w:abstractNum w:abstractNumId="3" w15:restartNumberingAfterBreak="0">
+  <w:abstractNum w:abstractNumId="5" w15:restartNumberingAfterBreak="0">
     <w:nsid w:val="2F2C5AB6"/>
     <w:multiLevelType w:val="multilevel"/>
     <w:tmpl w:val="379E1382"/>
@@ -3034,7 +3882,7 @@
       </w:rPr>
     </w:lvl>
   </w:abstractNum>
-  <w:abstractNum w:abstractNumId="4" w15:restartNumberingAfterBreak="0">
+  <w:abstractNum w:abstractNumId="6" w15:restartNumberingAfterBreak="0">
     <w:nsid w:val="349D1994"/>
     <w:multiLevelType w:val="hybridMultilevel"/>
     <w:tmpl w:val="8656283E"/>
@@ -3123,7 +3971,7 @@
       </w:pPr>
     </w:lvl>
   </w:abstractNum>
-  <w:abstractNum w:abstractNumId="5" w15:restartNumberingAfterBreak="0">
+  <w:abstractNum w:abstractNumId="7" w15:restartNumberingAfterBreak="0">
     <w:nsid w:val="505E76AA"/>
     <w:multiLevelType w:val="multilevel"/>
     <w:tmpl w:val="B14A18F4"/>
@@ -3212,7 +4060,7 @@
       </w:pPr>
     </w:lvl>
   </w:abstractNum>
-  <w:abstractNum w:abstractNumId="6" w15:restartNumberingAfterBreak="0">
+  <w:abstractNum w:abstractNumId="8" w15:restartNumberingAfterBreak="0">
     <w:nsid w:val="58847BFB"/>
     <w:multiLevelType w:val="hybridMultilevel"/>
     <w:tmpl w:val="143229F6"/>
@@ -3301,7 +4149,305 @@
       </w:pPr>
     </w:lvl>
   </w:abstractNum>
-  <w:abstractNum w:abstractNumId="7" w15:restartNumberingAfterBreak="0">
+  <w:abstractNum w:abstractNumId="9" w15:restartNumberingAfterBreak="0">
+    <w:nsid w:val="659E3AF3"/>
+    <w:multiLevelType w:val="multilevel"/>
+    <w:tmpl w:val="6D828A58"/>
+    <w:lvl w:ilvl="0">
+      <w:start w:val="1"/>
+      <w:numFmt w:val="bullet"/>
+      <w:lvlText w:val=""/>
+      <w:lvlJc w:val="left"/>
+      <w:pPr>
+        <w:tabs>
+          <w:tab w:val="num" w:pos="720"/>
+        </w:tabs>
+        <w:ind w:left="720" w:hanging="360"/>
+      </w:pPr>
+      <w:rPr>
+        <w:rFonts w:ascii="Symbol" w:hAnsi="Symbol" w:hint="default"/>
+        <w:sz w:val="20"/>
+      </w:rPr>
+    </w:lvl>
+    <w:lvl w:ilvl="1" w:tentative="1">
+      <w:start w:val="1"/>
+      <w:numFmt w:val="bullet"/>
+      <w:lvlText w:val=""/>
+      <w:lvlJc w:val="left"/>
+      <w:pPr>
+        <w:tabs>
+          <w:tab w:val="num" w:pos="1440"/>
+        </w:tabs>
+        <w:ind w:left="1440" w:hanging="360"/>
+      </w:pPr>
+      <w:rPr>
+        <w:rFonts w:ascii="Symbol" w:hAnsi="Symbol" w:hint="default"/>
+        <w:sz w:val="20"/>
+      </w:rPr>
+    </w:lvl>
+    <w:lvl w:ilvl="2" w:tentative="1">
+      <w:start w:val="1"/>
+      <w:numFmt w:val="bullet"/>
+      <w:lvlText w:val=""/>
+      <w:lvlJc w:val="left"/>
+      <w:pPr>
+        <w:tabs>
+          <w:tab w:val="num" w:pos="2160"/>
+        </w:tabs>
+        <w:ind w:left="2160" w:hanging="360"/>
+      </w:pPr>
+      <w:rPr>
+        <w:rFonts w:ascii="Symbol" w:hAnsi="Symbol" w:hint="default"/>
+        <w:sz w:val="20"/>
+      </w:rPr>
+    </w:lvl>
+    <w:lvl w:ilvl="3" w:tentative="1">
+      <w:start w:val="1"/>
+      <w:numFmt w:val="bullet"/>
+      <w:lvlText w:val=""/>
+      <w:lvlJc w:val="left"/>
+      <w:pPr>
+        <w:tabs>
+          <w:tab w:val="num" w:pos="2880"/>
+        </w:tabs>
+        <w:ind w:left="2880" w:hanging="360"/>
+      </w:pPr>
+      <w:rPr>
+        <w:rFonts w:ascii="Symbol" w:hAnsi="Symbol" w:hint="default"/>
+        <w:sz w:val="20"/>
+      </w:rPr>
+    </w:lvl>
+    <w:lvl w:ilvl="4" w:tentative="1">
+      <w:start w:val="1"/>
+      <w:numFmt w:val="bullet"/>
+      <w:lvlText w:val=""/>
+      <w:lvlJc w:val="left"/>
+      <w:pPr>
+        <w:tabs>
+          <w:tab w:val="num" w:pos="3600"/>
+        </w:tabs>
+        <w:ind w:left="3600" w:hanging="360"/>
+      </w:pPr>
+      <w:rPr>
+        <w:rFonts w:ascii="Symbol" w:hAnsi="Symbol" w:hint="default"/>
+        <w:sz w:val="20"/>
+      </w:rPr>
+    </w:lvl>
+    <w:lvl w:ilvl="5" w:tentative="1">
+      <w:start w:val="1"/>
+      <w:numFmt w:val="bullet"/>
+      <w:lvlText w:val=""/>
+      <w:lvlJc w:val="left"/>
+      <w:pPr>
+        <w:tabs>
+          <w:tab w:val="num" w:pos="4320"/>
+        </w:tabs>
+        <w:ind w:left="4320" w:hanging="360"/>
+      </w:pPr>
+      <w:rPr>
+        <w:rFonts w:ascii="Symbol" w:hAnsi="Symbol" w:hint="default"/>
+        <w:sz w:val="20"/>
+      </w:rPr>
+    </w:lvl>
+    <w:lvl w:ilvl="6" w:tentative="1">
+      <w:start w:val="1"/>
+      <w:numFmt w:val="bullet"/>
+      <w:lvlText w:val=""/>
+      <w:lvlJc w:val="left"/>
+      <w:pPr>
+        <w:tabs>
+          <w:tab w:val="num" w:pos="5040"/>
+        </w:tabs>
+        <w:ind w:left="5040" w:hanging="360"/>
+      </w:pPr>
+      <w:rPr>
+        <w:rFonts w:ascii="Symbol" w:hAnsi="Symbol" w:hint="default"/>
+        <w:sz w:val="20"/>
+      </w:rPr>
+    </w:lvl>
+    <w:lvl w:ilvl="7" w:tentative="1">
+      <w:start w:val="1"/>
+      <w:numFmt w:val="bullet"/>
+      <w:lvlText w:val=""/>
+      <w:lvlJc w:val="left"/>
+      <w:pPr>
+        <w:tabs>
+          <w:tab w:val="num" w:pos="5760"/>
+        </w:tabs>
+        <w:ind w:left="5760" w:hanging="360"/>
+      </w:pPr>
+      <w:rPr>
+        <w:rFonts w:ascii="Symbol" w:hAnsi="Symbol" w:hint="default"/>
+        <w:sz w:val="20"/>
+      </w:rPr>
+    </w:lvl>
+    <w:lvl w:ilvl="8" w:tentative="1">
+      <w:start w:val="1"/>
+      <w:numFmt w:val="bullet"/>
+      <w:lvlText w:val=""/>
+      <w:lvlJc w:val="left"/>
+      <w:pPr>
+        <w:tabs>
+          <w:tab w:val="num" w:pos="6480"/>
+        </w:tabs>
+        <w:ind w:left="6480" w:hanging="360"/>
+      </w:pPr>
+      <w:rPr>
+        <w:rFonts w:ascii="Symbol" w:hAnsi="Symbol" w:hint="default"/>
+        <w:sz w:val="20"/>
+      </w:rPr>
+    </w:lvl>
+  </w:abstractNum>
+  <w:abstractNum w:abstractNumId="10" w15:restartNumberingAfterBreak="0">
+    <w:nsid w:val="67D234DE"/>
+    <w:multiLevelType w:val="multilevel"/>
+    <w:tmpl w:val="C31CB080"/>
+    <w:lvl w:ilvl="0">
+      <w:start w:val="1"/>
+      <w:numFmt w:val="bullet"/>
+      <w:lvlText w:val=""/>
+      <w:lvlJc w:val="left"/>
+      <w:pPr>
+        <w:tabs>
+          <w:tab w:val="num" w:pos="720"/>
+        </w:tabs>
+        <w:ind w:left="720" w:hanging="360"/>
+      </w:pPr>
+      <w:rPr>
+        <w:rFonts w:ascii="Symbol" w:hAnsi="Symbol" w:hint="default"/>
+        <w:sz w:val="20"/>
+      </w:rPr>
+    </w:lvl>
+    <w:lvl w:ilvl="1" w:tentative="1">
+      <w:start w:val="1"/>
+      <w:numFmt w:val="bullet"/>
+      <w:lvlText w:val=""/>
+      <w:lvlJc w:val="left"/>
+      <w:pPr>
+        <w:tabs>
+          <w:tab w:val="num" w:pos="1440"/>
+        </w:tabs>
+        <w:ind w:left="1440" w:hanging="360"/>
+      </w:pPr>
+      <w:rPr>
+        <w:rFonts w:ascii="Symbol" w:hAnsi="Symbol" w:hint="default"/>
+        <w:sz w:val="20"/>
+      </w:rPr>
+    </w:lvl>
+    <w:lvl w:ilvl="2" w:tentative="1">
+      <w:start w:val="1"/>
+      <w:numFmt w:val="bullet"/>
+      <w:lvlText w:val=""/>
+      <w:lvlJc w:val="left"/>
+      <w:pPr>
+        <w:tabs>
+          <w:tab w:val="num" w:pos="2160"/>
+        </w:tabs>
+        <w:ind w:left="2160" w:hanging="360"/>
+      </w:pPr>
+      <w:rPr>
+        <w:rFonts w:ascii="Symbol" w:hAnsi="Symbol" w:hint="default"/>
+        <w:sz w:val="20"/>
+      </w:rPr>
+    </w:lvl>
+    <w:lvl w:ilvl="3" w:tentative="1">
+      <w:start w:val="1"/>
+      <w:numFmt w:val="bullet"/>
+      <w:lvlText w:val=""/>
+      <w:lvlJc w:val="left"/>
+      <w:pPr>
+        <w:tabs>
+          <w:tab w:val="num" w:pos="2880"/>
+        </w:tabs>
+        <w:ind w:left="2880" w:hanging="360"/>
+      </w:pPr>
+      <w:rPr>
+        <w:rFonts w:ascii="Symbol" w:hAnsi="Symbol" w:hint="default"/>
+        <w:sz w:val="20"/>
+      </w:rPr>
+    </w:lvl>
+    <w:lvl w:ilvl="4" w:tentative="1">
+      <w:start w:val="1"/>
+      <w:numFmt w:val="bullet"/>
+      <w:lvlText w:val=""/>
+      <w:lvlJc w:val="left"/>
+      <w:pPr>
+        <w:tabs>
+          <w:tab w:val="num" w:pos="3600"/>
+        </w:tabs>
+        <w:ind w:left="3600" w:hanging="360"/>
+      </w:pPr>
+      <w:rPr>
+        <w:rFonts w:ascii="Symbol" w:hAnsi="Symbol" w:hint="default"/>
+        <w:sz w:val="20"/>
+      </w:rPr>
+    </w:lvl>
+    <w:lvl w:ilvl="5" w:tentative="1">
+      <w:start w:val="1"/>
+      <w:numFmt w:val="bullet"/>
+      <w:lvlText w:val=""/>
+      <w:lvlJc w:val="left"/>
+      <w:pPr>
+        <w:tabs>
+          <w:tab w:val="num" w:pos="4320"/>
+        </w:tabs>
+        <w:ind w:left="4320" w:hanging="360"/>
+      </w:pPr>
+      <w:rPr>
+        <w:rFonts w:ascii="Symbol" w:hAnsi="Symbol" w:hint="default"/>
+        <w:sz w:val="20"/>
+      </w:rPr>
+    </w:lvl>
+    <w:lvl w:ilvl="6" w:tentative="1">
+      <w:start w:val="1"/>
+      <w:numFmt w:val="bullet"/>
+      <w:lvlText w:val=""/>
+      <w:lvlJc w:val="left"/>
+      <w:pPr>
+        <w:tabs>
+          <w:tab w:val="num" w:pos="5040"/>
+        </w:tabs>
+        <w:ind w:left="5040" w:hanging="360"/>
+      </w:pPr>
+      <w:rPr>
+        <w:rFonts w:ascii="Symbol" w:hAnsi="Symbol" w:hint="default"/>
+        <w:sz w:val="20"/>
+      </w:rPr>
+    </w:lvl>
+    <w:lvl w:ilvl="7" w:tentative="1">
+      <w:start w:val="1"/>
+      <w:numFmt w:val="bullet"/>
+      <w:lvlText w:val=""/>
+      <w:lvlJc w:val="left"/>
+      <w:pPr>
+        <w:tabs>
+          <w:tab w:val="num" w:pos="5760"/>
+        </w:tabs>
+        <w:ind w:left="5760" w:hanging="360"/>
+      </w:pPr>
+      <w:rPr>
+        <w:rFonts w:ascii="Symbol" w:hAnsi="Symbol" w:hint="default"/>
+        <w:sz w:val="20"/>
+      </w:rPr>
+    </w:lvl>
+    <w:lvl w:ilvl="8" w:tentative="1">
+      <w:start w:val="1"/>
+      <w:numFmt w:val="bullet"/>
+      <w:lvlText w:val=""/>
+      <w:lvlJc w:val="left"/>
+      <w:pPr>
+        <w:tabs>
+          <w:tab w:val="num" w:pos="6480"/>
+        </w:tabs>
+        <w:ind w:left="6480" w:hanging="360"/>
+      </w:pPr>
+      <w:rPr>
+        <w:rFonts w:ascii="Symbol" w:hAnsi="Symbol" w:hint="default"/>
+        <w:sz w:val="20"/>
+      </w:rPr>
+    </w:lvl>
+  </w:abstractNum>
+  <w:abstractNum w:abstractNumId="11" w15:restartNumberingAfterBreak="0">
     <w:nsid w:val="6BE6205C"/>
     <w:multiLevelType w:val="hybridMultilevel"/>
     <w:tmpl w:val="91D0705A"/>
@@ -3390,7 +4536,454 @@
       </w:pPr>
     </w:lvl>
   </w:abstractNum>
-  <w:abstractNum w:abstractNumId="8" w15:restartNumberingAfterBreak="0">
+  <w:abstractNum w:abstractNumId="12" w15:restartNumberingAfterBreak="0">
+    <w:nsid w:val="78BA42B0"/>
+    <w:multiLevelType w:val="multilevel"/>
+    <w:tmpl w:val="2190ED06"/>
+    <w:lvl w:ilvl="0">
+      <w:start w:val="1"/>
+      <w:numFmt w:val="bullet"/>
+      <w:lvlText w:val=""/>
+      <w:lvlJc w:val="left"/>
+      <w:pPr>
+        <w:tabs>
+          <w:tab w:val="num" w:pos="720"/>
+        </w:tabs>
+        <w:ind w:left="720" w:hanging="360"/>
+      </w:pPr>
+      <w:rPr>
+        <w:rFonts w:ascii="Symbol" w:hAnsi="Symbol" w:hint="default"/>
+        <w:sz w:val="20"/>
+      </w:rPr>
+    </w:lvl>
+    <w:lvl w:ilvl="1" w:tentative="1">
+      <w:start w:val="1"/>
+      <w:numFmt w:val="bullet"/>
+      <w:lvlText w:val=""/>
+      <w:lvlJc w:val="left"/>
+      <w:pPr>
+        <w:tabs>
+          <w:tab w:val="num" w:pos="1440"/>
+        </w:tabs>
+        <w:ind w:left="1440" w:hanging="360"/>
+      </w:pPr>
+      <w:rPr>
+        <w:rFonts w:ascii="Symbol" w:hAnsi="Symbol" w:hint="default"/>
+        <w:sz w:val="20"/>
+      </w:rPr>
+    </w:lvl>
+    <w:lvl w:ilvl="2" w:tentative="1">
+      <w:start w:val="1"/>
+      <w:numFmt w:val="bullet"/>
+      <w:lvlText w:val=""/>
+      <w:lvlJc w:val="left"/>
+      <w:pPr>
+        <w:tabs>
+          <w:tab w:val="num" w:pos="2160"/>
+        </w:tabs>
+        <w:ind w:left="2160" w:hanging="360"/>
+      </w:pPr>
+      <w:rPr>
+        <w:rFonts w:ascii="Symbol" w:hAnsi="Symbol" w:hint="default"/>
+        <w:sz w:val="20"/>
+      </w:rPr>
+    </w:lvl>
+    <w:lvl w:ilvl="3" w:tentative="1">
+      <w:start w:val="1"/>
+      <w:numFmt w:val="bullet"/>
+      <w:lvlText w:val=""/>
+      <w:lvlJc w:val="left"/>
+      <w:pPr>
+        <w:tabs>
+          <w:tab w:val="num" w:pos="2880"/>
+        </w:tabs>
+        <w:ind w:left="2880" w:hanging="360"/>
+      </w:pPr>
+      <w:rPr>
+        <w:rFonts w:ascii="Symbol" w:hAnsi="Symbol" w:hint="default"/>
+        <w:sz w:val="20"/>
+      </w:rPr>
+    </w:lvl>
+    <w:lvl w:ilvl="4" w:tentative="1">
+      <w:start w:val="1"/>
+      <w:numFmt w:val="bullet"/>
+      <w:lvlText w:val=""/>
+      <w:lvlJc w:val="left"/>
+      <w:pPr>
+        <w:tabs>
+          <w:tab w:val="num" w:pos="3600"/>
+        </w:tabs>
+        <w:ind w:left="3600" w:hanging="360"/>
+      </w:pPr>
+      <w:rPr>
+        <w:rFonts w:ascii="Symbol" w:hAnsi="Symbol" w:hint="default"/>
+        <w:sz w:val="20"/>
+      </w:rPr>
+    </w:lvl>
+    <w:lvl w:ilvl="5" w:tentative="1">
+      <w:start w:val="1"/>
+      <w:numFmt w:val="bullet"/>
+      <w:lvlText w:val=""/>
+      <w:lvlJc w:val="left"/>
+      <w:pPr>
+        <w:tabs>
+          <w:tab w:val="num" w:pos="4320"/>
+        </w:tabs>
+        <w:ind w:left="4320" w:hanging="360"/>
+      </w:pPr>
+      <w:rPr>
+        <w:rFonts w:ascii="Symbol" w:hAnsi="Symbol" w:hint="default"/>
+        <w:sz w:val="20"/>
+      </w:rPr>
+    </w:lvl>
+    <w:lvl w:ilvl="6" w:tentative="1">
+      <w:start w:val="1"/>
+      <w:numFmt w:val="bullet"/>
+      <w:lvlText w:val=""/>
+      <w:lvlJc w:val="left"/>
+      <w:pPr>
+        <w:tabs>
+          <w:tab w:val="num" w:pos="5040"/>
+        </w:tabs>
+        <w:ind w:left="5040" w:hanging="360"/>
+      </w:pPr>
+      <w:rPr>
+        <w:rFonts w:ascii="Symbol" w:hAnsi="Symbol" w:hint="default"/>
+        <w:sz w:val="20"/>
+      </w:rPr>
+    </w:lvl>
+    <w:lvl w:ilvl="7" w:tentative="1">
+      <w:start w:val="1"/>
+      <w:numFmt w:val="bullet"/>
+      <w:lvlText w:val=""/>
+      <w:lvlJc w:val="left"/>
+      <w:pPr>
+        <w:tabs>
+          <w:tab w:val="num" w:pos="5760"/>
+        </w:tabs>
+        <w:ind w:left="5760" w:hanging="360"/>
+      </w:pPr>
+      <w:rPr>
+        <w:rFonts w:ascii="Symbol" w:hAnsi="Symbol" w:hint="default"/>
+        <w:sz w:val="20"/>
+      </w:rPr>
+    </w:lvl>
+    <w:lvl w:ilvl="8" w:tentative="1">
+      <w:start w:val="1"/>
+      <w:numFmt w:val="bullet"/>
+      <w:lvlText w:val=""/>
+      <w:lvlJc w:val="left"/>
+      <w:pPr>
+        <w:tabs>
+          <w:tab w:val="num" w:pos="6480"/>
+        </w:tabs>
+        <w:ind w:left="6480" w:hanging="360"/>
+      </w:pPr>
+      <w:rPr>
+        <w:rFonts w:ascii="Symbol" w:hAnsi="Symbol" w:hint="default"/>
+        <w:sz w:val="20"/>
+      </w:rPr>
+    </w:lvl>
+  </w:abstractNum>
+  <w:abstractNum w:abstractNumId="13" w15:restartNumberingAfterBreak="0">
+    <w:nsid w:val="79F050D6"/>
+    <w:multiLevelType w:val="multilevel"/>
+    <w:tmpl w:val="AF1A1C5C"/>
+    <w:lvl w:ilvl="0">
+      <w:start w:val="1"/>
+      <w:numFmt w:val="bullet"/>
+      <w:lvlText w:val=""/>
+      <w:lvlJc w:val="left"/>
+      <w:pPr>
+        <w:tabs>
+          <w:tab w:val="num" w:pos="720"/>
+        </w:tabs>
+        <w:ind w:left="720" w:hanging="360"/>
+      </w:pPr>
+      <w:rPr>
+        <w:rFonts w:ascii="Symbol" w:hAnsi="Symbol" w:hint="default"/>
+        <w:sz w:val="20"/>
+      </w:rPr>
+    </w:lvl>
+    <w:lvl w:ilvl="1" w:tentative="1">
+      <w:start w:val="1"/>
+      <w:numFmt w:val="bullet"/>
+      <w:lvlText w:val=""/>
+      <w:lvlJc w:val="left"/>
+      <w:pPr>
+        <w:tabs>
+          <w:tab w:val="num" w:pos="1440"/>
+        </w:tabs>
+        <w:ind w:left="1440" w:hanging="360"/>
+      </w:pPr>
+      <w:rPr>
+        <w:rFonts w:ascii="Symbol" w:hAnsi="Symbol" w:hint="default"/>
+        <w:sz w:val="20"/>
+      </w:rPr>
+    </w:lvl>
+    <w:lvl w:ilvl="2" w:tentative="1">
+      <w:start w:val="1"/>
+      <w:numFmt w:val="bullet"/>
+      <w:lvlText w:val=""/>
+      <w:lvlJc w:val="left"/>
+      <w:pPr>
+        <w:tabs>
+          <w:tab w:val="num" w:pos="2160"/>
+        </w:tabs>
+        <w:ind w:left="2160" w:hanging="360"/>
+      </w:pPr>
+      <w:rPr>
+        <w:rFonts w:ascii="Symbol" w:hAnsi="Symbol" w:hint="default"/>
+        <w:sz w:val="20"/>
+      </w:rPr>
+    </w:lvl>
+    <w:lvl w:ilvl="3" w:tentative="1">
+      <w:start w:val="1"/>
+      <w:numFmt w:val="bullet"/>
+      <w:lvlText w:val=""/>
+      <w:lvlJc w:val="left"/>
+      <w:pPr>
+        <w:tabs>
+          <w:tab w:val="num" w:pos="2880"/>
+        </w:tabs>
+        <w:ind w:left="2880" w:hanging="360"/>
+      </w:pPr>
+      <w:rPr>
+        <w:rFonts w:ascii="Symbol" w:hAnsi="Symbol" w:hint="default"/>
+        <w:sz w:val="20"/>
+      </w:rPr>
+    </w:lvl>
+    <w:lvl w:ilvl="4" w:tentative="1">
+      <w:start w:val="1"/>
+      <w:numFmt w:val="bullet"/>
+      <w:lvlText w:val=""/>
+      <w:lvlJc w:val="left"/>
+      <w:pPr>
+        <w:tabs>
+          <w:tab w:val="num" w:pos="3600"/>
+        </w:tabs>
+        <w:ind w:left="3600" w:hanging="360"/>
+      </w:pPr>
+      <w:rPr>
+        <w:rFonts w:ascii="Symbol" w:hAnsi="Symbol" w:hint="default"/>
+        <w:sz w:val="20"/>
+      </w:rPr>
+    </w:lvl>
+    <w:lvl w:ilvl="5" w:tentative="1">
+      <w:start w:val="1"/>
+      <w:numFmt w:val="bullet"/>
+      <w:lvlText w:val=""/>
+      <w:lvlJc w:val="left"/>
+      <w:pPr>
+        <w:tabs>
+          <w:tab w:val="num" w:pos="4320"/>
+        </w:tabs>
+        <w:ind w:left="4320" w:hanging="360"/>
+      </w:pPr>
+      <w:rPr>
+        <w:rFonts w:ascii="Symbol" w:hAnsi="Symbol" w:hint="default"/>
+        <w:sz w:val="20"/>
+      </w:rPr>
+    </w:lvl>
+    <w:lvl w:ilvl="6" w:tentative="1">
+      <w:start w:val="1"/>
+      <w:numFmt w:val="bullet"/>
+      <w:lvlText w:val=""/>
+      <w:lvlJc w:val="left"/>
+      <w:pPr>
+        <w:tabs>
+          <w:tab w:val="num" w:pos="5040"/>
+        </w:tabs>
+        <w:ind w:left="5040" w:hanging="360"/>
+      </w:pPr>
+      <w:rPr>
+        <w:rFonts w:ascii="Symbol" w:hAnsi="Symbol" w:hint="default"/>
+        <w:sz w:val="20"/>
+      </w:rPr>
+    </w:lvl>
+    <w:lvl w:ilvl="7" w:tentative="1">
+      <w:start w:val="1"/>
+      <w:numFmt w:val="bullet"/>
+      <w:lvlText w:val=""/>
+      <w:lvlJc w:val="left"/>
+      <w:pPr>
+        <w:tabs>
+          <w:tab w:val="num" w:pos="5760"/>
+        </w:tabs>
+        <w:ind w:left="5760" w:hanging="360"/>
+      </w:pPr>
+      <w:rPr>
+        <w:rFonts w:ascii="Symbol" w:hAnsi="Symbol" w:hint="default"/>
+        <w:sz w:val="20"/>
+      </w:rPr>
+    </w:lvl>
+    <w:lvl w:ilvl="8" w:tentative="1">
+      <w:start w:val="1"/>
+      <w:numFmt w:val="bullet"/>
+      <w:lvlText w:val=""/>
+      <w:lvlJc w:val="left"/>
+      <w:pPr>
+        <w:tabs>
+          <w:tab w:val="num" w:pos="6480"/>
+        </w:tabs>
+        <w:ind w:left="6480" w:hanging="360"/>
+      </w:pPr>
+      <w:rPr>
+        <w:rFonts w:ascii="Symbol" w:hAnsi="Symbol" w:hint="default"/>
+        <w:sz w:val="20"/>
+      </w:rPr>
+    </w:lvl>
+  </w:abstractNum>
+  <w:abstractNum w:abstractNumId="14" w15:restartNumberingAfterBreak="0">
+    <w:nsid w:val="7B1D6173"/>
+    <w:multiLevelType w:val="multilevel"/>
+    <w:tmpl w:val="85CC4D3A"/>
+    <w:lvl w:ilvl="0">
+      <w:start w:val="1"/>
+      <w:numFmt w:val="bullet"/>
+      <w:lvlText w:val=""/>
+      <w:lvlJc w:val="left"/>
+      <w:pPr>
+        <w:tabs>
+          <w:tab w:val="num" w:pos="720"/>
+        </w:tabs>
+        <w:ind w:left="720" w:hanging="360"/>
+      </w:pPr>
+      <w:rPr>
+        <w:rFonts w:ascii="Symbol" w:hAnsi="Symbol" w:hint="default"/>
+        <w:sz w:val="20"/>
+      </w:rPr>
+    </w:lvl>
+    <w:lvl w:ilvl="1" w:tentative="1">
+      <w:start w:val="1"/>
+      <w:numFmt w:val="bullet"/>
+      <w:lvlText w:val=""/>
+      <w:lvlJc w:val="left"/>
+      <w:pPr>
+        <w:tabs>
+          <w:tab w:val="num" w:pos="1440"/>
+        </w:tabs>
+        <w:ind w:left="1440" w:hanging="360"/>
+      </w:pPr>
+      <w:rPr>
+        <w:rFonts w:ascii="Symbol" w:hAnsi="Symbol" w:hint="default"/>
+        <w:sz w:val="20"/>
+      </w:rPr>
+    </w:lvl>
+    <w:lvl w:ilvl="2" w:tentative="1">
+      <w:start w:val="1"/>
+      <w:numFmt w:val="bullet"/>
+      <w:lvlText w:val=""/>
+      <w:lvlJc w:val="left"/>
+      <w:pPr>
+        <w:tabs>
+          <w:tab w:val="num" w:pos="2160"/>
+        </w:tabs>
+        <w:ind w:left="2160" w:hanging="360"/>
+      </w:pPr>
+      <w:rPr>
+        <w:rFonts w:ascii="Symbol" w:hAnsi="Symbol" w:hint="default"/>
+        <w:sz w:val="20"/>
+      </w:rPr>
+    </w:lvl>
+    <w:lvl w:ilvl="3" w:tentative="1">
+      <w:start w:val="1"/>
+      <w:numFmt w:val="bullet"/>
+      <w:lvlText w:val=""/>
+      <w:lvlJc w:val="left"/>
+      <w:pPr>
+        <w:tabs>
+          <w:tab w:val="num" w:pos="2880"/>
+        </w:tabs>
+        <w:ind w:left="2880" w:hanging="360"/>
+      </w:pPr>
+      <w:rPr>
+        <w:rFonts w:ascii="Symbol" w:hAnsi="Symbol" w:hint="default"/>
+        <w:sz w:val="20"/>
+      </w:rPr>
+    </w:lvl>
+    <w:lvl w:ilvl="4" w:tentative="1">
+      <w:start w:val="1"/>
+      <w:numFmt w:val="bullet"/>
+      <w:lvlText w:val=""/>
+      <w:lvlJc w:val="left"/>
+      <w:pPr>
+        <w:tabs>
+          <w:tab w:val="num" w:pos="3600"/>
+        </w:tabs>
+        <w:ind w:left="3600" w:hanging="360"/>
+      </w:pPr>
+      <w:rPr>
+        <w:rFonts w:ascii="Symbol" w:hAnsi="Symbol" w:hint="default"/>
+        <w:sz w:val="20"/>
+      </w:rPr>
+    </w:lvl>
+    <w:lvl w:ilvl="5" w:tentative="1">
+      <w:start w:val="1"/>
+      <w:numFmt w:val="bullet"/>
+      <w:lvlText w:val=""/>
+      <w:lvlJc w:val="left"/>
+      <w:pPr>
+        <w:tabs>
+          <w:tab w:val="num" w:pos="4320"/>
+        </w:tabs>
+        <w:ind w:left="4320" w:hanging="360"/>
+      </w:pPr>
+      <w:rPr>
+        <w:rFonts w:ascii="Symbol" w:hAnsi="Symbol" w:hint="default"/>
+        <w:sz w:val="20"/>
+      </w:rPr>
+    </w:lvl>
+    <w:lvl w:ilvl="6" w:tentative="1">
+      <w:start w:val="1"/>
+      <w:numFmt w:val="bullet"/>
+      <w:lvlText w:val=""/>
+      <w:lvlJc w:val="left"/>
+      <w:pPr>
+        <w:tabs>
+          <w:tab w:val="num" w:pos="5040"/>
+        </w:tabs>
+        <w:ind w:left="5040" w:hanging="360"/>
+      </w:pPr>
+      <w:rPr>
+        <w:rFonts w:ascii="Symbol" w:hAnsi="Symbol" w:hint="default"/>
+        <w:sz w:val="20"/>
+      </w:rPr>
+    </w:lvl>
+    <w:lvl w:ilvl="7" w:tentative="1">
+      <w:start w:val="1"/>
+      <w:numFmt w:val="bullet"/>
+      <w:lvlText w:val=""/>
+      <w:lvlJc w:val="left"/>
+      <w:pPr>
+        <w:tabs>
+          <w:tab w:val="num" w:pos="5760"/>
+        </w:tabs>
+        <w:ind w:left="5760" w:hanging="360"/>
+      </w:pPr>
+      <w:rPr>
+        <w:rFonts w:ascii="Symbol" w:hAnsi="Symbol" w:hint="default"/>
+        <w:sz w:val="20"/>
+      </w:rPr>
+    </w:lvl>
+    <w:lvl w:ilvl="8" w:tentative="1">
+      <w:start w:val="1"/>
+      <w:numFmt w:val="bullet"/>
+      <w:lvlText w:val=""/>
+      <w:lvlJc w:val="left"/>
+      <w:pPr>
+        <w:tabs>
+          <w:tab w:val="num" w:pos="6480"/>
+        </w:tabs>
+        <w:ind w:left="6480" w:hanging="360"/>
+      </w:pPr>
+      <w:rPr>
+        <w:rFonts w:ascii="Symbol" w:hAnsi="Symbol" w:hint="default"/>
+        <w:sz w:val="20"/>
+      </w:rPr>
+    </w:lvl>
+  </w:abstractNum>
+  <w:abstractNum w:abstractNumId="15" w15:restartNumberingAfterBreak="0">
     <w:nsid w:val="7BD01EA2"/>
     <w:multiLevelType w:val="multilevel"/>
     <w:tmpl w:val="57CE0204"/>
@@ -3480,31 +5073,52 @@
     </w:lvl>
   </w:abstractNum>
   <w:num w:numId="1" w16cid:durableId="1224676122">
+    <w:abstractNumId w:val="1"/>
+  </w:num>
+  <w:num w:numId="2" w16cid:durableId="1364403312">
+    <w:abstractNumId w:val="5"/>
+  </w:num>
+  <w:num w:numId="3" w16cid:durableId="1527251727">
+    <w:abstractNumId w:val="8"/>
+  </w:num>
+  <w:num w:numId="4" w16cid:durableId="1599485596">
+    <w:abstractNumId w:val="6"/>
+  </w:num>
+  <w:num w:numId="5" w16cid:durableId="1743601248">
+    <w:abstractNumId w:val="4"/>
+  </w:num>
+  <w:num w:numId="6" w16cid:durableId="229581384">
+    <w:abstractNumId w:val="7"/>
+  </w:num>
+  <w:num w:numId="7" w16cid:durableId="23672259">
+    <w:abstractNumId w:val="11"/>
+  </w:num>
+  <w:num w:numId="8" w16cid:durableId="564073160">
+    <w:abstractNumId w:val="15"/>
+  </w:num>
+  <w:num w:numId="9" w16cid:durableId="762726328">
+    <w:abstractNumId w:val="2"/>
+  </w:num>
+  <w:num w:numId="10" w16cid:durableId="182942654">
+    <w:abstractNumId w:val="14"/>
+  </w:num>
+  <w:num w:numId="11" w16cid:durableId="1056660648">
+    <w:abstractNumId w:val="13"/>
+  </w:num>
+  <w:num w:numId="12" w16cid:durableId="1650091087">
+    <w:abstractNumId w:val="9"/>
+  </w:num>
+  <w:num w:numId="13" w16cid:durableId="1213889190">
+    <w:abstractNumId w:val="10"/>
+  </w:num>
+  <w:num w:numId="14" w16cid:durableId="1290013082">
+    <w:abstractNumId w:val="12"/>
+  </w:num>
+  <w:num w:numId="15" w16cid:durableId="1333265234">
     <w:abstractNumId w:val="0"/>
   </w:num>
-  <w:num w:numId="2" w16cid:durableId="1364403312">
+  <w:num w:numId="16" w16cid:durableId="1025450251">
     <w:abstractNumId w:val="3"/>
-  </w:num>
-  <w:num w:numId="3" w16cid:durableId="1527251727">
-    <w:abstractNumId w:val="6"/>
-  </w:num>
-  <w:num w:numId="4" w16cid:durableId="1599485596">
-    <w:abstractNumId w:val="4"/>
-  </w:num>
-  <w:num w:numId="5" w16cid:durableId="1743601248">
-    <w:abstractNumId w:val="2"/>
-  </w:num>
-  <w:num w:numId="6" w16cid:durableId="229581384">
-    <w:abstractNumId w:val="5"/>
-  </w:num>
-  <w:num w:numId="7" w16cid:durableId="23672259">
-    <w:abstractNumId w:val="7"/>
-  </w:num>
-  <w:num w:numId="8" w16cid:durableId="564073160">
-    <w:abstractNumId w:val="8"/>
-  </w:num>
-  <w:num w:numId="9" w16cid:durableId="762726328">
-    <w:abstractNumId w:val="1"/>
   </w:num>
 </w:numbering>
 </file>
@@ -4111,7 +5725,6 @@
   <w:style w:type="character" w:default="1" w:styleId="DefaultParagraphFont">
     <w:name w:val="Default Paragraph Font"/>
     <w:uiPriority w:val="1"/>
-    <w:semiHidden/>
     <w:unhideWhenUsed/>
   </w:style>
   <w:style w:type="table" w:default="1" w:styleId="TableNormal">

</xml_diff>